<commit_message>
adding ORD to screenshots
</commit_message>
<xml_diff>
--- a/week-9/delreal-capstone.docx
+++ b/week-9/delreal-capstone.docx
@@ -25,11 +25,147 @@
           <w:bCs/>
         </w:rPr>
       </w:pPr>
-      <w:r>
-        <w:rPr>
-          <w:b/>
-          <w:bCs/>
-        </w:rPr>
+    </w:p>
+    <w:p>
+      <w:pPr>
+        <w:rPr>
+          <w:b/>
+          <w:bCs/>
+        </w:rPr>
+      </w:pPr>
+      <w:r>
+        <w:rPr>
+          <w:b/>
+          <w:bCs/>
+        </w:rPr>
+        <w:t>Team ORD</w:t>
+      </w:r>
+    </w:p>
+    <w:p>
+      <w:pPr>
+        <w:rPr>
+          <w:b/>
+          <w:bCs/>
+        </w:rPr>
+      </w:pPr>
+      <w:r>
+        <w:rPr>
+          <w:noProof/>
+        </w:rPr>
+        <w:drawing>
+          <wp:inline distT="0" distB="0" distL="0" distR="0" wp14:anchorId="7CEFEDCD" wp14:editId="4E99524E">
+            <wp:extent cx="5943600" cy="4439285"/>
+            <wp:effectExtent l="0" t="0" r="0" b="0"/>
+            <wp:docPr id="1124093435" name="Picture 1"/>
+            <wp:cNvGraphicFramePr>
+              <a:graphicFrameLocks xmlns:a="http://schemas.openxmlformats.org/drawingml/2006/main" noChangeAspect="1"/>
+            </wp:cNvGraphicFramePr>
+            <a:graphic xmlns:a="http://schemas.openxmlformats.org/drawingml/2006/main">
+              <a:graphicData uri="http://schemas.openxmlformats.org/drawingml/2006/picture">
+                <pic:pic xmlns:pic="http://schemas.openxmlformats.org/drawingml/2006/picture">
+                  <pic:nvPicPr>
+                    <pic:cNvPr id="1124093435" name=""/>
+                    <pic:cNvPicPr/>
+                  </pic:nvPicPr>
+                  <pic:blipFill>
+                    <a:blip r:embed="rId6"/>
+                    <a:stretch>
+                      <a:fillRect/>
+                    </a:stretch>
+                  </pic:blipFill>
+                  <pic:spPr>
+                    <a:xfrm>
+                      <a:off x="0" y="0"/>
+                      <a:ext cx="5943600" cy="4439285"/>
+                    </a:xfrm>
+                    <a:prstGeom prst="rect">
+                      <a:avLst/>
+                    </a:prstGeom>
+                  </pic:spPr>
+                </pic:pic>
+              </a:graphicData>
+            </a:graphic>
+          </wp:inline>
+        </w:drawing>
+      </w:r>
+    </w:p>
+    <w:p>
+      <w:pPr>
+        <w:rPr>
+          <w:b/>
+          <w:bCs/>
+        </w:rPr>
+      </w:pPr>
+    </w:p>
+    <w:p>
+      <w:pPr>
+        <w:rPr>
+          <w:b/>
+          <w:bCs/>
+        </w:rPr>
+      </w:pPr>
+    </w:p>
+    <w:p>
+      <w:pPr>
+        <w:rPr>
+          <w:b/>
+          <w:bCs/>
+        </w:rPr>
+      </w:pPr>
+    </w:p>
+    <w:p>
+      <w:pPr>
+        <w:rPr>
+          <w:b/>
+          <w:bCs/>
+        </w:rPr>
+      </w:pPr>
+    </w:p>
+    <w:p>
+      <w:pPr>
+        <w:rPr>
+          <w:b/>
+          <w:bCs/>
+        </w:rPr>
+      </w:pPr>
+    </w:p>
+    <w:p>
+      <w:pPr>
+        <w:rPr>
+          <w:b/>
+          <w:bCs/>
+        </w:rPr>
+      </w:pPr>
+    </w:p>
+    <w:p>
+      <w:pPr>
+        <w:rPr>
+          <w:b/>
+          <w:bCs/>
+        </w:rPr>
+      </w:pPr>
+    </w:p>
+    <w:p>
+      <w:pPr>
+        <w:rPr>
+          <w:b/>
+          <w:bCs/>
+        </w:rPr>
+      </w:pPr>
+    </w:p>
+    <w:p>
+      <w:pPr>
+        <w:rPr>
+          <w:b/>
+          <w:bCs/>
+        </w:rPr>
+      </w:pPr>
+      <w:r>
+        <w:rPr>
+          <w:b/>
+          <w:bCs/>
+        </w:rPr>
+        <w:lastRenderedPageBreak/>
         <w:t>Swagger:</w:t>
       </w:r>
     </w:p>
@@ -40,12 +176,21 @@
           <w:bCs/>
         </w:rPr>
       </w:pPr>
-      <w:r>
-        <w:rPr>
-          <w:b/>
-          <w:bCs/>
-        </w:rPr>
-        <w:t>createTeam:</w:t>
+      <w:proofErr w:type="spellStart"/>
+      <w:r>
+        <w:rPr>
+          <w:b/>
+          <w:bCs/>
+        </w:rPr>
+        <w:t>createTeam</w:t>
+      </w:r>
+      <w:proofErr w:type="spellEnd"/>
+      <w:r>
+        <w:rPr>
+          <w:b/>
+          <w:bCs/>
+        </w:rPr>
+        <w:t>:</w:t>
       </w:r>
     </w:p>
     <w:p>
@@ -75,7 +220,7 @@
                     <pic:cNvPicPr/>
                   </pic:nvPicPr>
                   <pic:blipFill>
-                    <a:blip r:embed="rId6"/>
+                    <a:blip r:embed="rId7"/>
                     <a:stretch>
                       <a:fillRect/>
                     </a:stretch>
@@ -105,6 +250,7 @@
           <w:bCs/>
           <w:noProof/>
         </w:rPr>
+        <w:lastRenderedPageBreak/>
         <w:t>findAllTeams:</w:t>
       </w:r>
       <w:r>
@@ -127,7 +273,7 @@
                     <pic:cNvPicPr/>
                   </pic:nvPicPr>
                   <pic:blipFill>
-                    <a:blip r:embed="rId7"/>
+                    <a:blip r:embed="rId8"/>
                     <a:stretch>
                       <a:fillRect/>
                     </a:stretch>
@@ -152,13 +298,15 @@
     <w:p/>
     <w:p/>
     <w:p/>
-    <w:p>
-      <w:pPr>
-        <w:rPr>
-          <w:b/>
-          <w:bCs/>
-        </w:rPr>
-      </w:pPr>
+    <w:p/>
+    <w:p>
+      <w:pPr>
+        <w:rPr>
+          <w:b/>
+          <w:bCs/>
+        </w:rPr>
+      </w:pPr>
+      <w:proofErr w:type="spellStart"/>
       <w:r>
         <w:rPr>
           <w:b/>
@@ -181,6 +329,7 @@
         </w:rPr>
         <w:t>Team</w:t>
       </w:r>
+      <w:proofErr w:type="spellEnd"/>
     </w:p>
     <w:p>
       <w:r>
@@ -203,7 +352,7 @@
                     <pic:cNvPicPr/>
                   </pic:nvPicPr>
                   <pic:blipFill>
-                    <a:blip r:embed="rId8"/>
+                    <a:blip r:embed="rId9"/>
                     <a:stretch>
                       <a:fillRect/>
                     </a:stretch>
@@ -241,12 +390,21 @@
           <w:bCs/>
         </w:rPr>
       </w:pPr>
-      <w:r>
-        <w:rPr>
-          <w:b/>
-          <w:bCs/>
-        </w:rPr>
-        <w:t>findAllPlayersByTeamId:</w:t>
+      <w:proofErr w:type="spellStart"/>
+      <w:r>
+        <w:rPr>
+          <w:b/>
+          <w:bCs/>
+        </w:rPr>
+        <w:t>findAllPlayersByTeamId</w:t>
+      </w:r>
+      <w:proofErr w:type="spellEnd"/>
+      <w:r>
+        <w:rPr>
+          <w:b/>
+          <w:bCs/>
+        </w:rPr>
+        <w:t>:</w:t>
       </w:r>
     </w:p>
     <w:p>
@@ -270,7 +428,7 @@
                     <pic:cNvPicPr/>
                   </pic:nvPicPr>
                   <pic:blipFill>
-                    <a:blip r:embed="rId9"/>
+                    <a:blip r:embed="rId10"/>
                     <a:stretch>
                       <a:fillRect/>
                     </a:stretch>
@@ -303,20 +461,29 @@
     <w:p/>
     <w:p/>
     <w:p/>
-    <w:p/>
-    <w:p>
-      <w:pPr>
-        <w:rPr>
-          <w:b/>
-          <w:bCs/>
-        </w:rPr>
-      </w:pPr>
-      <w:r>
-        <w:rPr>
-          <w:b/>
-          <w:bCs/>
-        </w:rPr>
-        <w:t>DeleteTeamById:</w:t>
+    <w:p>
+      <w:pPr>
+        <w:rPr>
+          <w:b/>
+          <w:bCs/>
+        </w:rPr>
+      </w:pPr>
+      <w:proofErr w:type="spellStart"/>
+      <w:r>
+        <w:rPr>
+          <w:b/>
+          <w:bCs/>
+        </w:rPr>
+        <w:lastRenderedPageBreak/>
+        <w:t>DeleteTeamById</w:t>
+      </w:r>
+      <w:proofErr w:type="spellEnd"/>
+      <w:r>
+        <w:rPr>
+          <w:b/>
+          <w:bCs/>
+        </w:rPr>
+        <w:t>:</w:t>
       </w:r>
     </w:p>
     <w:p>
@@ -340,7 +507,7 @@
                     <pic:cNvPicPr/>
                   </pic:nvPicPr>
                   <pic:blipFill>
-                    <a:blip r:embed="rId10"/>
+                    <a:blip r:embed="rId11"/>
                     <a:stretch>
                       <a:fillRect/>
                     </a:stretch>
@@ -362,7 +529,7 @@
       </w:r>
     </w:p>
     <w:sectPr>
-      <w:headerReference w:type="default" r:id="rId11"/>
+      <w:headerReference w:type="default" r:id="rId12"/>
       <w:pgSz w:w="12240" w:h="15840"/>
       <w:pgMar w:top="1440" w:right="1440" w:bottom="1440" w:left="1440" w:header="720" w:footer="720" w:gutter="0"/>
       <w:cols w:space="720"/>
@@ -448,8 +615,13 @@
       <w:jc w:val="right"/>
     </w:pPr>
     <w:r>
-      <w:t>Professor Krasso</w:t>
+      <w:t xml:space="preserve">Professor </w:t>
     </w:r>
+    <w:proofErr w:type="spellStart"/>
+    <w:r>
+      <w:t>Krasso</w:t>
+    </w:r>
+    <w:proofErr w:type="spellEnd"/>
   </w:p>
   <w:p>
     <w:pPr>

</xml_diff>